<commit_message>
Finished, need to compile the results now (and maybe run the autograder on gcp to make sure it works.)
</commit_message>
<xml_diff>
--- a/assignments/assignment1/writeup.docx
+++ b/assignments/assignment1/writeup.docx
@@ -15,10 +15,7 @@
         </w:rPr>
       </w:pPr>
       <w:r>
-        <w:t>K</w:t>
-      </w:r>
-      <w:r>
-        <w:t xml:space="preserve">-Nearest-Neighbors and Naive Bayes </w:t>
+        <w:t xml:space="preserve">K-Nearest-Neighbors and Naive Bayes </w:t>
       </w:r>
     </w:p>
     <w:p>
@@ -56,6 +53,9 @@
         <w:pStyle w:val="ListParagraph"/>
       </w:pPr>
       <w:r>
+        <w:rPr>
+          <w:noProof/>
+        </w:rPr>
         <w:drawing>
           <wp:anchor distT="0" distB="0" distL="114300" distR="114300" simplePos="0" relativeHeight="251658240" behindDoc="0" locked="0" layoutInCell="1" allowOverlap="1" wp14:anchorId="6E812A20">
             <wp:simplePos x="0" y="0"/>
@@ -149,6 +149,9 @@
         <w:pStyle w:val="ListParagraph"/>
       </w:pPr>
       <w:r>
+        <w:rPr>
+          <w:noProof/>
+        </w:rPr>
         <w:drawing>
           <wp:inline distT="0" distB="0" distL="0" distR="0" wp14:anchorId="6FE93855" wp14:editId="1976BDC1">
             <wp:extent cx="2431915" cy="1573592"/>
@@ -252,6 +255,9 @@
     </w:p>
     <w:p>
       <w:r>
+        <w:rPr>
+          <w:noProof/>
+        </w:rPr>
         <w:lastRenderedPageBreak/>
         <w:drawing>
           <wp:inline distT="0" distB="0" distL="0" distR="0" wp14:anchorId="41E8E84E" wp14:editId="4B08135C">
@@ -292,6 +298,9 @@
     </w:p>
     <w:p>
       <w:r>
+        <w:rPr>
+          <w:noProof/>
+        </w:rPr>
         <w:drawing>
           <wp:inline distT="0" distB="0" distL="0" distR="0" wp14:anchorId="7C63CE67" wp14:editId="2A7EBCE1">
             <wp:extent cx="4844374" cy="1663442"/>
@@ -329,6 +338,9 @@
         </w:drawing>
       </w:r>
       <w:r>
+        <w:rPr>
+          <w:noProof/>
+        </w:rPr>
         <w:drawing>
           <wp:inline distT="0" distB="0" distL="0" distR="0" wp14:anchorId="2E883D3A" wp14:editId="40979BD5">
             <wp:extent cx="778212" cy="1718552"/>
@@ -368,6 +380,9 @@
     </w:p>
     <w:p>
       <w:r>
+        <w:rPr>
+          <w:noProof/>
+        </w:rPr>
         <w:drawing>
           <wp:anchor distT="0" distB="0" distL="114300" distR="114300" simplePos="0" relativeHeight="251659264" behindDoc="0" locked="0" layoutInCell="1" allowOverlap="1" wp14:anchorId="2CFC6999">
             <wp:simplePos x="0" y="0"/>
@@ -482,11 +497,342 @@
       <w:r>
         <w:t>because the data points with label 33 are</w:t>
       </w:r>
+    </w:p>
+    <w:p>
+      <w:pPr>
+        <w:ind w:firstLine="720"/>
+      </w:pPr>
+    </w:p>
+    <w:p>
+      <w:pPr>
+        <w:pStyle w:val="Heading1"/>
+        <w:numPr>
+          <w:ilvl w:val="0"/>
+          <w:numId w:val="4"/>
+        </w:numPr>
+      </w:pPr>
+      <w:proofErr w:type="spellStart"/>
+      <w:r>
+        <w:lastRenderedPageBreak/>
+        <w:t>KMeans</w:t>
+      </w:r>
+      <w:proofErr w:type="spellEnd"/>
+    </w:p>
+    <w:p>
+      <w:pPr>
+        <w:pStyle w:val="Heading2"/>
+        <w:numPr>
+          <w:ilvl w:val="1"/>
+          <w:numId w:val="4"/>
+        </w:numPr>
+      </w:pPr>
+      <w:r>
+        <w:t xml:space="preserve">Classification with k-Means </w:t>
+      </w:r>
+    </w:p>
+    <w:p>
+      <w:pPr>
+        <w:rPr>
+          <w:rFonts w:asciiTheme="majorHAnsi" w:eastAsiaTheme="majorEastAsia" w:hAnsiTheme="majorHAnsi" w:cstheme="majorBidi"/>
+          <w:color w:val="2F5496" w:themeColor="accent1" w:themeShade="BF"/>
+          <w:sz w:val="26"/>
+          <w:szCs w:val="26"/>
+        </w:rPr>
+      </w:pPr>
+    </w:p>
+    <w:p>
+      <w:pPr>
+        <w:ind w:firstLine="720"/>
+        <w:jc w:val="both"/>
+      </w:pPr>
+      <w:r>
+        <w:t xml:space="preserve">The </w:t>
+      </w:r>
+      <w:proofErr w:type="spellStart"/>
+      <w:r>
+        <w:t>KMeans</w:t>
+      </w:r>
+      <w:proofErr w:type="spellEnd"/>
+      <w:r>
+        <w:t xml:space="preserve"> classification was </w:t>
+      </w:r>
+      <w:r>
+        <w:t>performed by taking the training data (when the train method is called), computing the centroid f</w:t>
+      </w:r>
+      <w:r>
+        <w:t>or the training set corresponding to the label and for the training set not corresponding to the label</w:t>
+      </w:r>
+      <w:r>
+        <w:t xml:space="preserve">. This was done by fitting a new </w:t>
+      </w:r>
+      <w:proofErr w:type="spellStart"/>
+      <w:r>
+        <w:t>kmeans</w:t>
+      </w:r>
+      <w:proofErr w:type="spellEnd"/>
+      <w:r>
+        <w:t xml:space="preserve"> on each of the 2 data sets (true label and not label)</w:t>
+      </w:r>
+      <w:r>
+        <w:t>.</w:t>
+      </w:r>
+      <w:r>
+        <w:t xml:space="preserve"> These two centroids are then used as the centroids for the trained </w:t>
+      </w:r>
+      <w:proofErr w:type="spellStart"/>
+      <w:r>
+        <w:t>kmeans</w:t>
+      </w:r>
+      <w:proofErr w:type="spellEnd"/>
+      <w:r>
+        <w:t xml:space="preserve"> model.</w:t>
+      </w:r>
+    </w:p>
+    <w:p>
+      <w:pPr>
+        <w:ind w:firstLine="720"/>
+      </w:pPr>
+    </w:p>
+    <w:p>
+      <w:pPr>
+        <w:pStyle w:val="Heading2"/>
+        <w:numPr>
+          <w:ilvl w:val="1"/>
+          <w:numId w:val="4"/>
+        </w:numPr>
+      </w:pPr>
+      <w:r>
+        <w:t>Data Exploration for label = 33</w:t>
+      </w:r>
+    </w:p>
+    <w:p/>
+    <w:p>
+      <w:pPr>
+        <w:ind w:firstLine="720"/>
+      </w:pPr>
+      <w:r>
+        <w:t>Using the Truncated SVD dimensionality reduction</w:t>
+      </w:r>
+      <w:r>
+        <w:t xml:space="preserve"> technique integrated in </w:t>
+      </w:r>
+      <w:proofErr w:type="spellStart"/>
+      <w:r>
+        <w:t>scikit</w:t>
+      </w:r>
+      <w:proofErr w:type="spellEnd"/>
+      <w:r>
+        <w:t>-</w:t>
+      </w:r>
+      <w:r>
+        <w:t xml:space="preserve">learn, a plot of the </w:t>
+      </w:r>
+      <w:proofErr w:type="spellStart"/>
+      <w:r>
+        <w:t>dimmensionaly</w:t>
+      </w:r>
+      <w:proofErr w:type="spellEnd"/>
+      <w:r>
+        <w:t>-reduced data for the classification of label 33 is shown below:</w:t>
+      </w:r>
+    </w:p>
+    <w:p>
+      <w:pPr>
+        <w:jc w:val="center"/>
+      </w:pPr>
       <w:bookmarkStart w:id="0" w:name="_GoBack"/>
       <w:bookmarkEnd w:id="0"/>
+      <w:r>
+        <w:drawing>
+          <wp:inline distT="0" distB="0" distL="0" distR="0" wp14:anchorId="45B1C293" wp14:editId="55667D0B">
+            <wp:extent cx="3318934" cy="2224207"/>
+            <wp:effectExtent l="0" t="0" r="0" b="0"/>
+            <wp:docPr id="8" name="Picture 8"/>
+            <wp:cNvGraphicFramePr>
+              <a:graphicFrameLocks xmlns:a="http://schemas.openxmlformats.org/drawingml/2006/main" noChangeAspect="1"/>
+            </wp:cNvGraphicFramePr>
+            <a:graphic xmlns:a="http://schemas.openxmlformats.org/drawingml/2006/main">
+              <a:graphicData uri="http://schemas.openxmlformats.org/drawingml/2006/picture">
+                <pic:pic xmlns:pic="http://schemas.openxmlformats.org/drawingml/2006/picture">
+                  <pic:nvPicPr>
+                    <pic:cNvPr id="1" name=""/>
+                    <pic:cNvPicPr/>
+                  </pic:nvPicPr>
+                  <pic:blipFill>
+                    <a:blip r:embed="rId13"/>
+                    <a:stretch>
+                      <a:fillRect/>
+                    </a:stretch>
+                  </pic:blipFill>
+                  <pic:spPr>
+                    <a:xfrm>
+                      <a:off x="0" y="0"/>
+                      <a:ext cx="3324746" cy="2228102"/>
+                    </a:xfrm>
+                    <a:prstGeom prst="rect">
+                      <a:avLst/>
+                    </a:prstGeom>
+                  </pic:spPr>
+                </pic:pic>
+              </a:graphicData>
+            </a:graphic>
+          </wp:inline>
+        </w:drawing>
+      </w:r>
+    </w:p>
+    <w:p>
+      <w:r>
+        <w:tab/>
+        <w:t xml:space="preserve">In this graph, the </w:t>
+      </w:r>
+      <w:r>
+        <w:t>green</w:t>
+      </w:r>
+      <w:r>
+        <w:t xml:space="preserve"> sta</w:t>
+      </w:r>
+      <w:r>
+        <w:t xml:space="preserve">rs are not classified as the labels and the red </w:t>
+      </w:r>
+      <w:proofErr w:type="spellStart"/>
+      <w:r>
+        <w:t>xs</w:t>
+      </w:r>
+      <w:proofErr w:type="spellEnd"/>
+      <w:r>
+        <w:t xml:space="preserve"> are classified as the label.</w:t>
+      </w:r>
+    </w:p>
+    <w:p>
+      <w:pPr>
+        <w:jc w:val="center"/>
+      </w:pPr>
+    </w:p>
+    <w:p>
+      <w:pPr>
+        <w:pStyle w:val="Heading2"/>
+        <w:numPr>
+          <w:ilvl w:val="1"/>
+          <w:numId w:val="4"/>
+        </w:numPr>
+      </w:pPr>
+      <w:r>
+        <w:t>Data Exploration with random K-Means centroids</w:t>
+      </w:r>
+    </w:p>
+    <w:p>
+      <w:pPr>
+        <w:ind w:left="720"/>
+      </w:pPr>
+    </w:p>
+    <w:p>
+      <w:pPr>
+        <w:ind w:firstLine="720"/>
+      </w:pPr>
+      <w:r>
+        <w:t xml:space="preserve">The following graph shows a random k-means centroid. </w:t>
+      </w:r>
+      <w:r>
+        <w:t>It is transformed to be in the same coordinate space as the graph in part b.</w:t>
+      </w:r>
+    </w:p>
+    <w:p>
+      <w:pPr>
+        <w:ind w:firstLine="720"/>
+        <w:jc w:val="center"/>
+      </w:pPr>
+      <w:r>
+        <w:drawing>
+          <wp:inline distT="0" distB="0" distL="0" distR="0" wp14:anchorId="28E5E23C" wp14:editId="20B03EE6">
+            <wp:extent cx="3138129" cy="2032000"/>
+            <wp:effectExtent l="0" t="0" r="0" b="0"/>
+            <wp:docPr id="9" name="Picture 9"/>
+            <wp:cNvGraphicFramePr>
+              <a:graphicFrameLocks xmlns:a="http://schemas.openxmlformats.org/drawingml/2006/main" noChangeAspect="1"/>
+            </wp:cNvGraphicFramePr>
+            <a:graphic xmlns:a="http://schemas.openxmlformats.org/drawingml/2006/main">
+              <a:graphicData uri="http://schemas.openxmlformats.org/drawingml/2006/picture">
+                <pic:pic xmlns:pic="http://schemas.openxmlformats.org/drawingml/2006/picture">
+                  <pic:nvPicPr>
+                    <pic:cNvPr id="1" name=""/>
+                    <pic:cNvPicPr/>
+                  </pic:nvPicPr>
+                  <pic:blipFill>
+                    <a:blip r:embed="rId14"/>
+                    <a:stretch>
+                      <a:fillRect/>
+                    </a:stretch>
+                  </pic:blipFill>
+                  <pic:spPr>
+                    <a:xfrm>
+                      <a:off x="0" y="0"/>
+                      <a:ext cx="3157667" cy="2044651"/>
+                    </a:xfrm>
+                    <a:prstGeom prst="rect">
+                      <a:avLst/>
+                    </a:prstGeom>
+                  </pic:spPr>
+                </pic:pic>
+              </a:graphicData>
+            </a:graphic>
+          </wp:inline>
+        </w:drawing>
+      </w:r>
+    </w:p>
+    <w:p>
+      <w:pPr>
+        <w:ind w:firstLine="720"/>
+        <w:jc w:val="both"/>
+      </w:pPr>
+      <w:r>
+        <w:lastRenderedPageBreak/>
+        <w:t xml:space="preserve">This graph (above) shows that, with 2 clusters and random centroids, we have very similar clusters, however, the ones that start with the defined centroids are more separated than the one with random centroids. </w:t>
+      </w:r>
+    </w:p>
+    <w:p>
+      <w:pPr>
+        <w:ind w:firstLine="720"/>
+        <w:jc w:val="both"/>
+      </w:pPr>
+    </w:p>
+    <w:p>
+      <w:pPr>
+        <w:ind w:firstLine="720"/>
+        <w:jc w:val="both"/>
+      </w:pPr>
+      <w:r>
+        <w:t>The following graph shows 3 cluster centers with random centroid selection.</w:t>
+      </w:r>
+    </w:p>
+    <w:p>
+      <w:pPr>
+        <w:ind w:firstLine="720"/>
+        <w:jc w:val="both"/>
+      </w:pPr>
+    </w:p>
+    <w:p>
+      <w:pPr>
+        <w:ind w:firstLine="720"/>
+        <w:jc w:val="both"/>
+      </w:pPr>
+    </w:p>
+    <w:p>
+      <w:pPr>
+        <w:ind w:firstLine="720"/>
+        <w:jc w:val="both"/>
+      </w:pPr>
+      <w:r>
+        <w:t>The following graph shows 4 cluster centers with random centroid selection.</w:t>
+      </w:r>
+    </w:p>
+    <w:p>
+      <w:pPr>
+        <w:ind w:firstLine="720"/>
+        <w:jc w:val="both"/>
+      </w:pPr>
     </w:p>
     <w:sectPr>
-      <w:headerReference w:type="default" r:id="rId13"/>
+      <w:headerReference w:type="default" r:id="rId15"/>
       <w:pgSz w:w="12240" w:h="15840"/>
       <w:pgMar w:top="1440" w:right="1440" w:bottom="1440" w:left="1440" w:header="720" w:footer="720" w:gutter="0"/>
       <w:cols w:space="720"/>
@@ -730,7 +1076,7 @@
   <w:abstractNum w:abstractNumId="2" w15:restartNumberingAfterBreak="0">
     <w:nsid w:val="13D20B78"/>
     <w:multiLevelType w:val="hybridMultilevel"/>
-    <w:tmpl w:val="A3D6CB10"/>
+    <w:tmpl w:val="6922DA4A"/>
     <w:lvl w:ilvl="0" w:tplc="0409000F">
       <w:start w:val="1"/>
       <w:numFmt w:val="decimal"/>

</xml_diff>

<commit_message>
Assign 1 done + setup for assign 2
</commit_message>
<xml_diff>
--- a/assignments/assignment1/writeup.docx
+++ b/assignments/assignment1/writeup.docx
@@ -448,14 +448,20 @@
     <w:p>
       <w:pPr>
         <w:ind w:firstLine="720"/>
-      </w:pPr>
+        <w:jc w:val="both"/>
+      </w:pPr>
+      <w:bookmarkStart w:id="0" w:name="_GoBack"/>
       <w:r>
         <w:t xml:space="preserve">Based on the parameter estimations done in the previous two sections it can be clearly seen that the label with id 33 is the hardest to classify with both classifiers. This can be </w:t>
       </w:r>
       <w:r>
         <w:t>because the data points with label 33 are</w:t>
       </w:r>
-    </w:p>
+      <w:r>
+        <w:t xml:space="preserve"> somewhat similar to other classes. (ie class 33 objects have more of the other classes in common).</w:t>
+      </w:r>
+    </w:p>
+    <w:bookmarkEnd w:id="0"/>
     <w:p>
       <w:pPr>
         <w:ind w:firstLine="720"/>
@@ -560,6 +566,9 @@
         <w:jc w:val="center"/>
       </w:pPr>
       <w:r>
+        <w:rPr>
+          <w:noProof/>
+        </w:rPr>
         <w:drawing>
           <wp:inline distT="0" distB="0" distL="0" distR="0" wp14:anchorId="45B1C293" wp14:editId="55667D0B">
             <wp:extent cx="3318934" cy="2224207"/>
@@ -651,6 +660,9 @@
         <w:jc w:val="center"/>
       </w:pPr>
       <w:r>
+        <w:rPr>
+          <w:noProof/>
+        </w:rPr>
         <w:drawing>
           <wp:inline distT="0" distB="0" distL="0" distR="0" wp14:anchorId="28E5E23C" wp14:editId="20B03EE6">
             <wp:extent cx="3138129" cy="2032000"/>
@@ -725,6 +737,9 @@
         <w:jc w:val="center"/>
       </w:pPr>
       <w:r>
+        <w:rPr>
+          <w:noProof/>
+        </w:rPr>
         <w:drawing>
           <wp:inline distT="0" distB="0" distL="0" distR="0" wp14:anchorId="75C5ACF8" wp14:editId="27E36435">
             <wp:extent cx="3973689" cy="2561718"/>
@@ -816,6 +831,9 @@
         <w:jc w:val="center"/>
       </w:pPr>
       <w:r>
+        <w:rPr>
+          <w:noProof/>
+        </w:rPr>
         <w:drawing>
           <wp:inline distT="0" distB="0" distL="0" distR="0" wp14:anchorId="1BACB9DF" wp14:editId="1B723DF8">
             <wp:extent cx="3668889" cy="2395624"/>
@@ -862,12 +880,7 @@
       </w:r>
       <w:r>
         <w:lastRenderedPageBreak/>
-        <w:t>class however, shows that there may be a class that has fairly strong commonalities with the the data associated with</w:t>
-      </w:r>
-      <w:bookmarkStart w:id="0" w:name="_GoBack"/>
-      <w:bookmarkEnd w:id="0"/>
-      <w:r>
-        <w:t xml:space="preserve"> label 33.</w:t>
+        <w:t>class however, shows that there may be a class that has fairly strong commonalities with the the data associated with label 33.</w:t>
       </w:r>
     </w:p>
     <w:sectPr>

</xml_diff>